<commit_message>
Cleaned up Taxonomy for journal submission
</commit_message>
<xml_diff>
--- a/Chapters/taxonomy/Journal Paper/Declaration_Statement.docx
+++ b/Chapters/taxonomy/Journal Paper/Declaration_Statement.docx
@@ -1,6 +1,6 @@
 
 <file path=word/document.xml><?xml version="1.0" encoding="utf-8"?>
-<w:document xmlns:w="http://schemas.openxmlformats.org/wordprocessingml/2006/main" xmlns:m="http://schemas.openxmlformats.org/officeDocument/2006/math" xmlns:r="http://schemas.openxmlformats.org/officeDocument/2006/relationships" xmlns:o="urn:schemas-microsoft-com:office:office" xmlns:v="urn:schemas-microsoft-com:vml" xmlns:w10="urn:schemas-microsoft-com:office:word" xmlns:a="http://schemas.openxmlformats.org/drawingml/2006/main" xmlns:pic="http://schemas.openxmlformats.org/drawingml/2006/picture" xmlns:wp="http://schemas.openxmlformats.org/drawingml/2006/wordprocessingDrawing">
+<w:document xmlns:wpc="http://schemas.microsoft.com/office/word/2010/wordprocessingCanvas" xmlns:cx="http://schemas.microsoft.com/office/drawing/2014/chartex" xmlns:cx1="http://schemas.microsoft.com/office/drawing/2015/9/8/chartex" xmlns:cx2="http://schemas.microsoft.com/office/drawing/2015/10/21/chartex" xmlns:cx3="http://schemas.microsoft.com/office/drawing/2016/5/9/chartex" xmlns:cx4="http://schemas.microsoft.com/office/drawing/2016/5/10/chartex" xmlns:cx5="http://schemas.microsoft.com/office/drawing/2016/5/11/chartex" xmlns:cx6="http://schemas.microsoft.com/office/drawing/2016/5/12/chartex" xmlns:cx7="http://schemas.microsoft.com/office/drawing/2016/5/13/chartex" xmlns:cx8="http://schemas.microsoft.com/office/drawing/2016/5/14/chartex" xmlns:mc="http://schemas.openxmlformats.org/markup-compatibility/2006" xmlns:aink="http://schemas.microsoft.com/office/drawing/2016/ink" xmlns:am3d="http://schemas.microsoft.com/office/drawing/2017/model3d" xmlns:o="urn:schemas-microsoft-com:office:office" xmlns:oel="http://schemas.microsoft.com/office/2019/extlst" xmlns:r="http://schemas.openxmlformats.org/officeDocument/2006/relationships" xmlns:m="http://schemas.openxmlformats.org/officeDocument/2006/math" xmlns:v="urn:schemas-microsoft-com:vml" xmlns:wp14="http://schemas.microsoft.com/office/word/2010/wordprocessingDrawing" xmlns:wp="http://schemas.openxmlformats.org/drawingml/2006/wordprocessingDrawing" xmlns:w10="urn:schemas-microsoft-com:office:word" xmlns:w="http://schemas.openxmlformats.org/wordprocessingml/2006/main" xmlns:w14="http://schemas.microsoft.com/office/word/2010/wordml" xmlns:w15="http://schemas.microsoft.com/office/word/2012/wordml" xmlns:w16cex="http://schemas.microsoft.com/office/word/2018/wordml/cex" xmlns:w16cid="http://schemas.microsoft.com/office/word/2016/wordml/cid" xmlns:w16="http://schemas.microsoft.com/office/word/2018/wordml" xmlns:w16sdtdh="http://schemas.microsoft.com/office/word/2020/wordml/sdtdatahash" xmlns:w16se="http://schemas.microsoft.com/office/word/2015/wordml/symex" xmlns:wpg="http://schemas.microsoft.com/office/word/2010/wordprocessingGroup" xmlns:wpi="http://schemas.microsoft.com/office/word/2010/wordprocessingInk" xmlns:wne="http://schemas.microsoft.com/office/word/2006/wordml" xmlns:wps="http://schemas.microsoft.com/office/word/2010/wordprocessingShape" mc:Ignorable="w14 w15 w16se w16cid w16 w16cex w16sdtdh wp14">
   <w:body>
     <w:p>
       <w:pPr>
@@ -10,34 +10,34 @@
         <w:rPr>
           <w:b/>
         </w:rPr>
-        <w:t xml:space="preserve">Declaration of interests</w:t>
+        <w:t>Declaration of interests</w:t>
+      </w:r>
+      <w:r>
+        <w:br/>
+        <w:t> </w:t>
+      </w:r>
+      <w:r>
+        <w:br/>
+        <w:t>☒ The authors declare that they have no known competing financial interests or personal relationships that could have appeared to influence the work reported in this paper.</w:t>
+      </w:r>
+      <w:r>
+        <w:br/>
+        <w:t> </w:t>
+      </w:r>
+      <w:r>
+        <w:br/>
+        <w:t>☐ The authors declare the following financial interests/personal relationships which may be considered as potential competing interests:</w:t>
       </w:r>
       <w:r>
         <w:br/>
       </w:r>
+    </w:p>
+    <w:p>
+      <w:pPr>
+        <w:pStyle w:val="FirstParagraph"/>
+      </w:pPr>
       <w:r>
-        <w:t xml:space="preserve"> </w:t>
-      </w:r>
-      <w:r>
-        <w:br/>
-      </w:r>
-      <w:r>
-        <w:t xml:space="preserve">☒ The authors declare that they have no known competing financial interests or personal relationships that could have appeared to influence the work reported in this paper.</w:t>
-      </w:r>
-      <w:r>
-        <w:br/>
-      </w:r>
-      <w:r>
-        <w:t xml:space="preserve"> </w:t>
-      </w:r>
-      <w:r>
-        <w:br/>
-      </w:r>
-      <w:r>
-        <w:t xml:space="preserve">☐ The authors declare the following financial interests/personal relationships which may be considered as potential competing interests:</w:t>
-      </w:r>
-      <w:r>
-        <w:br/>
+        <w:t>None</w:t>
       </w:r>
     </w:p>
     <w:p>
@@ -46,21 +46,15 @@
       </w:pPr>
       <w:r>
         <w:br/>
-      </w:r>
-      <w:r>
-        <w:t xml:space="preserve"> </w:t>
+        <w:t> </w:t>
       </w:r>
       <w:r>
         <w:br/>
-      </w:r>
-      <w:r>
-        <w:t xml:space="preserve"> </w:t>
+        <w:t> </w:t>
       </w:r>
       <w:r>
         <w:br/>
-      </w:r>
-      <w:r>
-        <w:t xml:space="preserve"> </w:t>
+        <w:t> </w:t>
       </w:r>
       <w:r>
         <w:br/>
@@ -76,12 +70,40 @@
 </w:document>
 </file>
 
-<file path=word/comments.xml><?xml version="1.0" encoding="utf-8"?>
-<w:comments xmlns:w="http://schemas.openxmlformats.org/wordprocessingml/2006/main" xmlns:m="http://schemas.openxmlformats.org/officeDocument/2006/math" xmlns:r="http://schemas.openxmlformats.org/officeDocument/2006/relationships" xmlns:o="urn:schemas-microsoft-com:office:office" xmlns:v="urn:schemas-microsoft-com:vml" xmlns:w10="urn:schemas-microsoft-com:office:word" xmlns:a="http://schemas.openxmlformats.org/drawingml/2006/main" xmlns:pic="http://schemas.openxmlformats.org/drawingml/2006/picture" xmlns:wp="http://schemas.openxmlformats.org/drawingml/2006/wordprocessingDrawing"/>
+<file path=word/endnotes.xml><?xml version="1.0" encoding="utf-8"?>
+<w:endnotes xmlns:wpc="http://schemas.microsoft.com/office/word/2010/wordprocessingCanvas" xmlns:cx="http://schemas.microsoft.com/office/drawing/2014/chartex" xmlns:cx1="http://schemas.microsoft.com/office/drawing/2015/9/8/chartex" xmlns:cx2="http://schemas.microsoft.com/office/drawing/2015/10/21/chartex" xmlns:cx3="http://schemas.microsoft.com/office/drawing/2016/5/9/chartex" xmlns:cx4="http://schemas.microsoft.com/office/drawing/2016/5/10/chartex" xmlns:cx5="http://schemas.microsoft.com/office/drawing/2016/5/11/chartex" xmlns:cx6="http://schemas.microsoft.com/office/drawing/2016/5/12/chartex" xmlns:cx7="http://schemas.microsoft.com/office/drawing/2016/5/13/chartex" xmlns:cx8="http://schemas.microsoft.com/office/drawing/2016/5/14/chartex" xmlns:mc="http://schemas.openxmlformats.org/markup-compatibility/2006" xmlns:aink="http://schemas.microsoft.com/office/drawing/2016/ink" xmlns:am3d="http://schemas.microsoft.com/office/drawing/2017/model3d" xmlns:o="urn:schemas-microsoft-com:office:office" xmlns:oel="http://schemas.microsoft.com/office/2019/extlst" xmlns:r="http://schemas.openxmlformats.org/officeDocument/2006/relationships" xmlns:m="http://schemas.openxmlformats.org/officeDocument/2006/math" xmlns:v="urn:schemas-microsoft-com:vml" xmlns:wp14="http://schemas.microsoft.com/office/word/2010/wordprocessingDrawing" xmlns:wp="http://schemas.openxmlformats.org/drawingml/2006/wordprocessingDrawing" xmlns:w10="urn:schemas-microsoft-com:office:word" xmlns:w="http://schemas.openxmlformats.org/wordprocessingml/2006/main" xmlns:w14="http://schemas.microsoft.com/office/word/2010/wordml" xmlns:w15="http://schemas.microsoft.com/office/word/2012/wordml" xmlns:w16cex="http://schemas.microsoft.com/office/word/2018/wordml/cex" xmlns:w16cid="http://schemas.microsoft.com/office/word/2016/wordml/cid" xmlns:w16="http://schemas.microsoft.com/office/word/2018/wordml" xmlns:w16sdtdh="http://schemas.microsoft.com/office/word/2020/wordml/sdtdatahash" xmlns:w16se="http://schemas.microsoft.com/office/word/2015/wordml/symex" xmlns:wpg="http://schemas.microsoft.com/office/word/2010/wordprocessingGroup" xmlns:wpi="http://schemas.microsoft.com/office/word/2010/wordprocessingInk" xmlns:wne="http://schemas.microsoft.com/office/word/2006/wordml" xmlns:wps="http://schemas.microsoft.com/office/word/2010/wordprocessingShape" mc:Ignorable="w14 w15 w16se w16cid w16 w16cex w16sdtdh wp14">
+  <w:endnote w:type="separator" w:id="-1">
+    <w:p>
+      <w:pPr>
+        <w:spacing w:after="0"/>
+      </w:pPr>
+      <w:r>
+        <w:separator/>
+      </w:r>
+    </w:p>
+  </w:endnote>
+  <w:endnote w:type="continuationSeparator" w:id="0">
+    <w:p>
+      <w:pPr>
+        <w:spacing w:after="0"/>
+      </w:pPr>
+      <w:r>
+        <w:continuationSeparator/>
+      </w:r>
+    </w:p>
+  </w:endnote>
+</w:endnotes>
 </file>
 
 <file path=word/footnotes.xml><?xml version="1.0" encoding="utf-8"?>
-<w:footnotes xmlns:w="http://schemas.openxmlformats.org/wordprocessingml/2006/main" xmlns:m="http://schemas.openxmlformats.org/officeDocument/2006/math" xmlns:r="http://schemas.openxmlformats.org/officeDocument/2006/relationships" xmlns:o="urn:schemas-microsoft-com:office:office" xmlns:v="urn:schemas-microsoft-com:vml" xmlns:w10="urn:schemas-microsoft-com:office:word" xmlns:a="http://schemas.openxmlformats.org/drawingml/2006/main" xmlns:pic="http://schemas.openxmlformats.org/drawingml/2006/picture" xmlns:wp="http://schemas.openxmlformats.org/drawingml/2006/wordprocessingDrawing">
+<w:footnotes xmlns:wpc="http://schemas.microsoft.com/office/word/2010/wordprocessingCanvas" xmlns:cx="http://schemas.microsoft.com/office/drawing/2014/chartex" xmlns:cx1="http://schemas.microsoft.com/office/drawing/2015/9/8/chartex" xmlns:cx2="http://schemas.microsoft.com/office/drawing/2015/10/21/chartex" xmlns:cx3="http://schemas.microsoft.com/office/drawing/2016/5/9/chartex" xmlns:cx4="http://schemas.microsoft.com/office/drawing/2016/5/10/chartex" xmlns:cx5="http://schemas.microsoft.com/office/drawing/2016/5/11/chartex" xmlns:cx6="http://schemas.microsoft.com/office/drawing/2016/5/12/chartex" xmlns:cx7="http://schemas.microsoft.com/office/drawing/2016/5/13/chartex" xmlns:cx8="http://schemas.microsoft.com/office/drawing/2016/5/14/chartex" xmlns:mc="http://schemas.openxmlformats.org/markup-compatibility/2006" xmlns:aink="http://schemas.microsoft.com/office/drawing/2016/ink" xmlns:am3d="http://schemas.microsoft.com/office/drawing/2017/model3d" xmlns:o="urn:schemas-microsoft-com:office:office" xmlns:oel="http://schemas.microsoft.com/office/2019/extlst" xmlns:r="http://schemas.openxmlformats.org/officeDocument/2006/relationships" xmlns:m="http://schemas.openxmlformats.org/officeDocument/2006/math" xmlns:v="urn:schemas-microsoft-com:vml" xmlns:wp14="http://schemas.microsoft.com/office/word/2010/wordprocessingDrawing" xmlns:wp="http://schemas.openxmlformats.org/drawingml/2006/wordprocessingDrawing" xmlns:w10="urn:schemas-microsoft-com:office:word" xmlns:w="http://schemas.openxmlformats.org/wordprocessingml/2006/main" xmlns:w14="http://schemas.microsoft.com/office/word/2010/wordml" xmlns:w15="http://schemas.microsoft.com/office/word/2012/wordml" xmlns:w16cex="http://schemas.microsoft.com/office/word/2018/wordml/cex" xmlns:w16cid="http://schemas.microsoft.com/office/word/2016/wordml/cid" xmlns:w16="http://schemas.microsoft.com/office/word/2018/wordml" xmlns:w16sdtdh="http://schemas.microsoft.com/office/word/2020/wordml/sdtdatahash" xmlns:w16se="http://schemas.microsoft.com/office/word/2015/wordml/symex" xmlns:wpg="http://schemas.microsoft.com/office/word/2010/wordprocessingGroup" xmlns:wpi="http://schemas.microsoft.com/office/word/2010/wordprocessingInk" xmlns:wne="http://schemas.microsoft.com/office/word/2006/wordml" xmlns:wps="http://schemas.microsoft.com/office/word/2010/wordprocessingShape" mc:Ignorable="w14 w15 w16se w16cid w16 w16cex w16sdtdh wp14">
+  <w:footnote w:type="separator" w:id="-1">
+    <w:p>
+      <w:r>
+        <w:separator/>
+      </w:r>
+    </w:p>
+  </w:footnote>
   <w:footnote w:type="continuationSeparator" w:id="0">
     <w:p>
       <w:r>
@@ -89,21 +111,15 @@
       </w:r>
     </w:p>
   </w:footnote>
-  <w:footnote w:type="separator" w:id="-1">
-    <w:p>
-      <w:r>
-        <w:separator/>
-      </w:r>
-    </w:p>
-  </w:footnote>
 </w:footnotes>
 </file>
 
 <file path=word/numbering.xml><?xml version="1.0" encoding="utf-8"?>
-<w:numbering xmlns:w="http://schemas.openxmlformats.org/wordprocessingml/2006/main">
-  <w:abstractNum w:abstractNumId="990">
-    <w:nsid w:val="2c1ae401"/>
+<w:numbering xmlns:wpc="http://schemas.microsoft.com/office/word/2010/wordprocessingCanvas" xmlns:cx="http://schemas.microsoft.com/office/drawing/2014/chartex" xmlns:cx1="http://schemas.microsoft.com/office/drawing/2015/9/8/chartex" xmlns:cx2="http://schemas.microsoft.com/office/drawing/2015/10/21/chartex" xmlns:cx3="http://schemas.microsoft.com/office/drawing/2016/5/9/chartex" xmlns:cx4="http://schemas.microsoft.com/office/drawing/2016/5/10/chartex" xmlns:cx5="http://schemas.microsoft.com/office/drawing/2016/5/11/chartex" xmlns:cx6="http://schemas.microsoft.com/office/drawing/2016/5/12/chartex" xmlns:cx7="http://schemas.microsoft.com/office/drawing/2016/5/13/chartex" xmlns:cx8="http://schemas.microsoft.com/office/drawing/2016/5/14/chartex" xmlns:mc="http://schemas.openxmlformats.org/markup-compatibility/2006" xmlns:aink="http://schemas.microsoft.com/office/drawing/2016/ink" xmlns:am3d="http://schemas.microsoft.com/office/drawing/2017/model3d" xmlns:o="urn:schemas-microsoft-com:office:office" xmlns:oel="http://schemas.microsoft.com/office/2019/extlst" xmlns:r="http://schemas.openxmlformats.org/officeDocument/2006/relationships" xmlns:m="http://schemas.openxmlformats.org/officeDocument/2006/math" xmlns:v="urn:schemas-microsoft-com:vml" xmlns:wp14="http://schemas.microsoft.com/office/word/2010/wordprocessingDrawing" xmlns:wp="http://schemas.openxmlformats.org/drawingml/2006/wordprocessingDrawing" xmlns:w10="urn:schemas-microsoft-com:office:word" xmlns:w="http://schemas.openxmlformats.org/wordprocessingml/2006/main" xmlns:w14="http://schemas.microsoft.com/office/word/2010/wordml" xmlns:w15="http://schemas.microsoft.com/office/word/2012/wordml" xmlns:w16cex="http://schemas.microsoft.com/office/word/2018/wordml/cex" xmlns:w16cid="http://schemas.microsoft.com/office/word/2016/wordml/cid" xmlns:w16="http://schemas.microsoft.com/office/word/2018/wordml" xmlns:w16sdtdh="http://schemas.microsoft.com/office/word/2020/wordml/sdtdatahash" xmlns:w16se="http://schemas.microsoft.com/office/word/2015/wordml/symex" xmlns:wpg="http://schemas.microsoft.com/office/word/2010/wordprocessingGroup" xmlns:wpi="http://schemas.microsoft.com/office/word/2010/wordprocessingInk" xmlns:wne="http://schemas.microsoft.com/office/word/2006/wordml" xmlns:wps="http://schemas.microsoft.com/office/word/2010/wordprocessingShape" mc:Ignorable="w14 w15 w16se w16cid w16 w16cex w16sdtdh wp14">
+  <w:abstractNum w:abstractNumId="0" w15:restartNumberingAfterBreak="0">
+    <w:nsid w:val="2C1AE401"/>
     <w:multiLevelType w:val="multilevel"/>
+    <w:tmpl w:val="DD3CFA64"/>
     <w:lvl w:ilvl="0">
       <w:numFmt w:val="bullet"/>
       <w:lvlText w:val=" "/>
@@ -204,14 +220,14 @@
       </w:pPr>
     </w:lvl>
   </w:abstractNum>
-  <w:num w:numId="1000">
-    <w:abstractNumId w:val="990"/>
+  <w:num w:numId="1" w16cid:durableId="289744758">
+    <w:abstractNumId w:val="0"/>
   </w:num>
 </w:numbering>
 </file>
 
 <file path=word/styles.xml><?xml version="1.0" encoding="utf-8"?>
-<w:styles xmlns:mc="http://schemas.openxmlformats.org/markup-compatibility/2006" xmlns:r="http://schemas.openxmlformats.org/officeDocument/2006/relationships" xmlns:w="http://schemas.openxmlformats.org/wordprocessingml/2006/main" xmlns:w14="http://schemas.microsoft.com/office/word/2010/wordml" xmlns:w15="http://schemas.microsoft.com/office/word/2012/wordml" xmlns:w16cex="http://schemas.microsoft.com/office/word/2018/wordml/cex" xmlns:w16cid="http://schemas.microsoft.com/office/word/2016/wordml/cid" xmlns:w16="http://schemas.microsoft.com/office/word/2018/wordml" xmlns:w16se="http://schemas.microsoft.com/office/word/2015/wordml/symex" mc:Ignorable="w14 w15 w16se w16cid w16 w16cex">
+<w:styles xmlns:mc="http://schemas.openxmlformats.org/markup-compatibility/2006" xmlns:r="http://schemas.openxmlformats.org/officeDocument/2006/relationships" xmlns:w="http://schemas.openxmlformats.org/wordprocessingml/2006/main" xmlns:w14="http://schemas.microsoft.com/office/word/2010/wordml" xmlns:w15="http://schemas.microsoft.com/office/word/2012/wordml" xmlns:w16cex="http://schemas.microsoft.com/office/word/2018/wordml/cex" xmlns:w16cid="http://schemas.microsoft.com/office/word/2016/wordml/cid" xmlns:w16="http://schemas.microsoft.com/office/word/2018/wordml" xmlns:w16sdtdh="http://schemas.microsoft.com/office/word/2020/wordml/sdtdatahash" xmlns:w16se="http://schemas.microsoft.com/office/word/2015/wordml/symex" mc:Ignorable="w14 w15 w16se w16cid w16 w16cex w16sdtdh">
   <w:docDefaults>
     <w:rPrDefault>
       <w:rPr>
@@ -1211,6 +1227,7 @@
   <w:style w:type="character" w:customStyle="1" w:styleId="VerbatimChar">
     <w:name w:val="Verbatim Char"/>
     <w:basedOn w:val="DefaultParagraphFont"/>
+    <w:link w:val="SourceCode"/>
     <w:qFormat/>
     <w:rsid w:val="007A3F98"/>
     <w:rPr>
@@ -1312,229 +1329,296 @@
     <w:basedOn w:val="Normal"/>
     <w:link w:val="VerbatimChar"/>
     <w:pPr>
-      <w:wordWrap w:val="off"/>
+      <w:wordWrap w:val="0"/>
     </w:pPr>
   </w:style>
   <w:style w:type="character" w:customStyle="1" w:styleId="KeywordTok">
     <w:name w:val="KeywordTok"/>
     <w:basedOn w:val="VerbatimChar"/>
     <w:rPr>
+      <w:rFonts w:ascii="Consolas" w:hAnsi="Consolas"/>
+      <w:b/>
       <w:color w:val="007020"/>
-      <w:b/>
+      <w:sz w:val="22"/>
     </w:rPr>
   </w:style>
   <w:style w:type="character" w:customStyle="1" w:styleId="DataTypeTok">
     <w:name w:val="DataTypeTok"/>
     <w:basedOn w:val="VerbatimChar"/>
     <w:rPr>
+      <w:rFonts w:ascii="Consolas" w:hAnsi="Consolas"/>
       <w:color w:val="902000"/>
+      <w:sz w:val="22"/>
     </w:rPr>
   </w:style>
   <w:style w:type="character" w:customStyle="1" w:styleId="DecValTok">
     <w:name w:val="DecValTok"/>
     <w:basedOn w:val="VerbatimChar"/>
     <w:rPr>
-      <w:color w:val="40a070"/>
+      <w:rFonts w:ascii="Consolas" w:hAnsi="Consolas"/>
+      <w:color w:val="40A070"/>
+      <w:sz w:val="22"/>
     </w:rPr>
   </w:style>
   <w:style w:type="character" w:customStyle="1" w:styleId="BaseNTok">
     <w:name w:val="BaseNTok"/>
     <w:basedOn w:val="VerbatimChar"/>
     <w:rPr>
-      <w:color w:val="40a070"/>
+      <w:rFonts w:ascii="Consolas" w:hAnsi="Consolas"/>
+      <w:color w:val="40A070"/>
+      <w:sz w:val="22"/>
     </w:rPr>
   </w:style>
   <w:style w:type="character" w:customStyle="1" w:styleId="FloatTok">
     <w:name w:val="FloatTok"/>
     <w:basedOn w:val="VerbatimChar"/>
     <w:rPr>
-      <w:color w:val="40a070"/>
+      <w:rFonts w:ascii="Consolas" w:hAnsi="Consolas"/>
+      <w:color w:val="40A070"/>
+      <w:sz w:val="22"/>
     </w:rPr>
   </w:style>
   <w:style w:type="character" w:customStyle="1" w:styleId="ConstantTok">
     <w:name w:val="ConstantTok"/>
     <w:basedOn w:val="VerbatimChar"/>
     <w:rPr>
+      <w:rFonts w:ascii="Consolas" w:hAnsi="Consolas"/>
       <w:color w:val="880000"/>
+      <w:sz w:val="22"/>
     </w:rPr>
   </w:style>
   <w:style w:type="character" w:customStyle="1" w:styleId="CharTok">
     <w:name w:val="CharTok"/>
     <w:basedOn w:val="VerbatimChar"/>
     <w:rPr>
-      <w:color w:val="4070a0"/>
+      <w:rFonts w:ascii="Consolas" w:hAnsi="Consolas"/>
+      <w:color w:val="4070A0"/>
+      <w:sz w:val="22"/>
     </w:rPr>
   </w:style>
   <w:style w:type="character" w:customStyle="1" w:styleId="SpecialCharTok">
     <w:name w:val="SpecialCharTok"/>
     <w:basedOn w:val="VerbatimChar"/>
     <w:rPr>
-      <w:color w:val="4070a0"/>
+      <w:rFonts w:ascii="Consolas" w:hAnsi="Consolas"/>
+      <w:color w:val="4070A0"/>
+      <w:sz w:val="22"/>
     </w:rPr>
   </w:style>
   <w:style w:type="character" w:customStyle="1" w:styleId="StringTok">
     <w:name w:val="StringTok"/>
     <w:basedOn w:val="VerbatimChar"/>
     <w:rPr>
-      <w:color w:val="4070a0"/>
+      <w:rFonts w:ascii="Consolas" w:hAnsi="Consolas"/>
+      <w:color w:val="4070A0"/>
+      <w:sz w:val="22"/>
     </w:rPr>
   </w:style>
   <w:style w:type="character" w:customStyle="1" w:styleId="VerbatimStringTok">
     <w:name w:val="VerbatimStringTok"/>
     <w:basedOn w:val="VerbatimChar"/>
     <w:rPr>
-      <w:color w:val="4070a0"/>
+      <w:rFonts w:ascii="Consolas" w:hAnsi="Consolas"/>
+      <w:color w:val="4070A0"/>
+      <w:sz w:val="22"/>
     </w:rPr>
   </w:style>
   <w:style w:type="character" w:customStyle="1" w:styleId="SpecialStringTok">
     <w:name w:val="SpecialStringTok"/>
     <w:basedOn w:val="VerbatimChar"/>
     <w:rPr>
-      <w:color w:val="bb6688"/>
+      <w:rFonts w:ascii="Consolas" w:hAnsi="Consolas"/>
+      <w:color w:val="BB6688"/>
+      <w:sz w:val="22"/>
     </w:rPr>
   </w:style>
   <w:style w:type="character" w:customStyle="1" w:styleId="ImportTok">
     <w:name w:val="ImportTok"/>
     <w:basedOn w:val="VerbatimChar"/>
-    <w:rPr/>
+    <w:rPr>
+      <w:rFonts w:ascii="Consolas" w:hAnsi="Consolas"/>
+      <w:sz w:val="22"/>
+    </w:rPr>
   </w:style>
   <w:style w:type="character" w:customStyle="1" w:styleId="CommentTok">
     <w:name w:val="CommentTok"/>
     <w:basedOn w:val="VerbatimChar"/>
     <w:rPr>
-      <w:color w:val="60a0b0"/>
+      <w:rFonts w:ascii="Consolas" w:hAnsi="Consolas"/>
       <w:i/>
+      <w:color w:val="60A0B0"/>
+      <w:sz w:val="22"/>
     </w:rPr>
   </w:style>
   <w:style w:type="character" w:customStyle="1" w:styleId="DocumentationTok">
     <w:name w:val="DocumentationTok"/>
     <w:basedOn w:val="VerbatimChar"/>
     <w:rPr>
-      <w:color w:val="ba2121"/>
+      <w:rFonts w:ascii="Consolas" w:hAnsi="Consolas"/>
       <w:i/>
+      <w:color w:val="BA2121"/>
+      <w:sz w:val="22"/>
     </w:rPr>
   </w:style>
   <w:style w:type="character" w:customStyle="1" w:styleId="AnnotationTok">
     <w:name w:val="AnnotationTok"/>
     <w:basedOn w:val="VerbatimChar"/>
     <w:rPr>
-      <w:color w:val="60a0b0"/>
+      <w:rFonts w:ascii="Consolas" w:hAnsi="Consolas"/>
       <w:b/>
       <w:i/>
+      <w:color w:val="60A0B0"/>
+      <w:sz w:val="22"/>
     </w:rPr>
   </w:style>
   <w:style w:type="character" w:customStyle="1" w:styleId="CommentVarTok">
     <w:name w:val="CommentVarTok"/>
     <w:basedOn w:val="VerbatimChar"/>
     <w:rPr>
-      <w:color w:val="60a0b0"/>
+      <w:rFonts w:ascii="Consolas" w:hAnsi="Consolas"/>
       <w:b/>
       <w:i/>
+      <w:color w:val="60A0B0"/>
+      <w:sz w:val="22"/>
     </w:rPr>
   </w:style>
   <w:style w:type="character" w:customStyle="1" w:styleId="OtherTok">
     <w:name w:val="OtherTok"/>
     <w:basedOn w:val="VerbatimChar"/>
     <w:rPr>
+      <w:rFonts w:ascii="Consolas" w:hAnsi="Consolas"/>
       <w:color w:val="007020"/>
+      <w:sz w:val="22"/>
     </w:rPr>
   </w:style>
   <w:style w:type="character" w:customStyle="1" w:styleId="FunctionTok">
     <w:name w:val="FunctionTok"/>
     <w:basedOn w:val="VerbatimChar"/>
     <w:rPr>
-      <w:color w:val="06287e"/>
+      <w:rFonts w:ascii="Consolas" w:hAnsi="Consolas"/>
+      <w:color w:val="06287E"/>
+      <w:sz w:val="22"/>
     </w:rPr>
   </w:style>
   <w:style w:type="character" w:customStyle="1" w:styleId="VariableTok">
     <w:name w:val="VariableTok"/>
     <w:basedOn w:val="VerbatimChar"/>
     <w:rPr>
-      <w:color w:val="19177c"/>
+      <w:rFonts w:ascii="Consolas" w:hAnsi="Consolas"/>
+      <w:color w:val="19177C"/>
+      <w:sz w:val="22"/>
     </w:rPr>
   </w:style>
   <w:style w:type="character" w:customStyle="1" w:styleId="ControlFlowTok">
     <w:name w:val="ControlFlowTok"/>
     <w:basedOn w:val="VerbatimChar"/>
     <w:rPr>
+      <w:rFonts w:ascii="Consolas" w:hAnsi="Consolas"/>
+      <w:b/>
       <w:color w:val="007020"/>
-      <w:b/>
+      <w:sz w:val="22"/>
     </w:rPr>
   </w:style>
   <w:style w:type="character" w:customStyle="1" w:styleId="OperatorTok">
     <w:name w:val="OperatorTok"/>
     <w:basedOn w:val="VerbatimChar"/>
     <w:rPr>
+      <w:rFonts w:ascii="Consolas" w:hAnsi="Consolas"/>
       <w:color w:val="666666"/>
+      <w:sz w:val="22"/>
     </w:rPr>
   </w:style>
   <w:style w:type="character" w:customStyle="1" w:styleId="BuiltInTok">
     <w:name w:val="BuiltInTok"/>
     <w:basedOn w:val="VerbatimChar"/>
-    <w:rPr/>
+    <w:rPr>
+      <w:rFonts w:ascii="Consolas" w:hAnsi="Consolas"/>
+      <w:sz w:val="22"/>
+    </w:rPr>
   </w:style>
   <w:style w:type="character" w:customStyle="1" w:styleId="ExtensionTok">
     <w:name w:val="ExtensionTok"/>
     <w:basedOn w:val="VerbatimChar"/>
-    <w:rPr/>
+    <w:rPr>
+      <w:rFonts w:ascii="Consolas" w:hAnsi="Consolas"/>
+      <w:sz w:val="22"/>
+    </w:rPr>
   </w:style>
   <w:style w:type="character" w:customStyle="1" w:styleId="PreprocessorTok">
     <w:name w:val="PreprocessorTok"/>
     <w:basedOn w:val="VerbatimChar"/>
     <w:rPr>
-      <w:color w:val="bc7a00"/>
+      <w:rFonts w:ascii="Consolas" w:hAnsi="Consolas"/>
+      <w:color w:val="BC7A00"/>
+      <w:sz w:val="22"/>
     </w:rPr>
   </w:style>
   <w:style w:type="character" w:customStyle="1" w:styleId="AttributeTok">
     <w:name w:val="AttributeTok"/>
     <w:basedOn w:val="VerbatimChar"/>
     <w:rPr>
-      <w:color w:val="7d9029"/>
+      <w:rFonts w:ascii="Consolas" w:hAnsi="Consolas"/>
+      <w:color w:val="7D9029"/>
+      <w:sz w:val="22"/>
     </w:rPr>
   </w:style>
   <w:style w:type="character" w:customStyle="1" w:styleId="RegionMarkerTok">
     <w:name w:val="RegionMarkerTok"/>
     <w:basedOn w:val="VerbatimChar"/>
-    <w:rPr/>
+    <w:rPr>
+      <w:rFonts w:ascii="Consolas" w:hAnsi="Consolas"/>
+      <w:sz w:val="22"/>
+    </w:rPr>
   </w:style>
   <w:style w:type="character" w:customStyle="1" w:styleId="InformationTok">
     <w:name w:val="InformationTok"/>
     <w:basedOn w:val="VerbatimChar"/>
     <w:rPr>
-      <w:color w:val="60a0b0"/>
+      <w:rFonts w:ascii="Consolas" w:hAnsi="Consolas"/>
       <w:b/>
       <w:i/>
+      <w:color w:val="60A0B0"/>
+      <w:sz w:val="22"/>
     </w:rPr>
   </w:style>
   <w:style w:type="character" w:customStyle="1" w:styleId="WarningTok">
     <w:name w:val="WarningTok"/>
     <w:basedOn w:val="VerbatimChar"/>
     <w:rPr>
-      <w:color w:val="60a0b0"/>
+      <w:rFonts w:ascii="Consolas" w:hAnsi="Consolas"/>
       <w:b/>
       <w:i/>
+      <w:color w:val="60A0B0"/>
+      <w:sz w:val="22"/>
     </w:rPr>
   </w:style>
   <w:style w:type="character" w:customStyle="1" w:styleId="AlertTok">
     <w:name w:val="AlertTok"/>
     <w:basedOn w:val="VerbatimChar"/>
     <w:rPr>
-      <w:color w:val="ff0000"/>
+      <w:rFonts w:ascii="Consolas" w:hAnsi="Consolas"/>
       <w:b/>
+      <w:color w:val="FF0000"/>
+      <w:sz w:val="22"/>
     </w:rPr>
   </w:style>
   <w:style w:type="character" w:customStyle="1" w:styleId="ErrorTok">
     <w:name w:val="ErrorTok"/>
     <w:basedOn w:val="VerbatimChar"/>
     <w:rPr>
-      <w:color w:val="ff0000"/>
+      <w:rFonts w:ascii="Consolas" w:hAnsi="Consolas"/>
       <w:b/>
+      <w:color w:val="FF0000"/>
+      <w:sz w:val="22"/>
     </w:rPr>
   </w:style>
   <w:style w:type="character" w:customStyle="1" w:styleId="NormalTok">
     <w:name w:val="NormalTok"/>
     <w:basedOn w:val="VerbatimChar"/>
-    <w:rPr/>
+    <w:rPr>
+      <w:rFonts w:ascii="Consolas" w:hAnsi="Consolas"/>
+      <w:sz w:val="22"/>
+    </w:rPr>
   </w:style>
 </w:styles>
 </file>

</xml_diff>